<commit_message>
Malware detection framework report
</commit_message>
<xml_diff>
--- a/Malware Detection Framework.docx
+++ b/Malware Detection Framework.docx
@@ -136,6 +136,7 @@
           <w:lang w:val="en-US"/>
         </w:rPr>
       </w:pPr>
+      <w:bookmarkStart w:id="0" w:name="_GoBack"/>
       <w:r>
         <w:rPr>
           <w:rFonts w:asciiTheme="majorHAnsi" w:hAnsiTheme="majorHAnsi" w:cstheme="majorHAnsi"/>
@@ -146,9 +147,9 @@
         </w:rPr>
         <w:drawing>
           <wp:inline distT="0" distB="0" distL="0" distR="0">
-            <wp:extent cx="5731510" cy="4051935"/>
-            <wp:effectExtent l="0" t="0" r="2540" b="5715"/>
-            <wp:docPr id="1" name="Picture 1"/>
+            <wp:extent cx="5957605" cy="4015740"/>
+            <wp:effectExtent l="0" t="0" r="5080" b="3810"/>
+            <wp:docPr id="2" name="Picture 2"/>
             <wp:cNvGraphicFramePr>
               <a:graphicFrameLocks xmlns:a="http://schemas.openxmlformats.org/drawingml/2006/main" noChangeAspect="1"/>
             </wp:cNvGraphicFramePr>
@@ -156,7 +157,7 @@
               <a:graphicData uri="http://schemas.openxmlformats.org/drawingml/2006/picture">
                 <pic:pic xmlns:pic="http://schemas.openxmlformats.org/drawingml/2006/picture">
                   <pic:nvPicPr>
-                    <pic:cNvPr id="1" name="Untitled-4.png"/>
+                    <pic:cNvPr id="2" name="Untitled-4.png"/>
                     <pic:cNvPicPr/>
                   </pic:nvPicPr>
                   <pic:blipFill>
@@ -174,7 +175,7 @@
                   <pic:spPr>
                     <a:xfrm>
                       <a:off x="0" y="0"/>
-                      <a:ext cx="5731510" cy="4051935"/>
+                      <a:ext cx="5968977" cy="4023405"/>
                     </a:xfrm>
                     <a:prstGeom prst="rect">
                       <a:avLst/>
@@ -186,6 +187,7 @@
           </wp:inline>
         </w:drawing>
       </w:r>
+      <w:bookmarkEnd w:id="0"/>
     </w:p>
     <w:p>
       <w:pPr>
@@ -526,8 +528,6 @@
         </w:rPr>
         <w:t>8) Đánh giá mô hình trên tập dữ liệu feed back, cập nhật mô hình mới nếu độ chính xác tốt hơn mô hình cũ.</w:t>
       </w:r>
-      <w:bookmarkStart w:id="0" w:name="_GoBack"/>
-      <w:bookmarkEnd w:id="0"/>
     </w:p>
     <w:sectPr>
       <w:pgSz w:w="11906" w:h="16838"/>

</xml_diff>